<commit_message>
updating name of student
</commit_message>
<xml_diff>
--- a/Caia Cristina- documentatie.docx
+++ b/Caia Cristina- documentatie.docx
@@ -170,7 +170,42 @@
           <w:b/>
           <w:lang w:val="ro-RO"/>
         </w:rPr>
-        <w:t>Prenume NUME</w:t>
+        <w:t>Cristina-Elena</w:t>
+      </w:r>
+      <w:r>
+        <w:rPr>
+          <w:b/>
+          <w:lang w:val="ro-RO"/>
+        </w:rPr>
+        <w:t xml:space="preserve"> </w:t>
+      </w:r>
+      <w:r>
+        <w:rPr>
+          <w:b/>
+          <w:lang w:val="ro-RO"/>
+        </w:rPr>
+        <w:t>Caia</w:t>
+      </w:r>
+      <w:r>
+        <w:rPr>
+          <w:b/>
+          <w:lang w:val="ro-RO"/>
+        </w:rPr>
+        <w:t>-</w:t>
+      </w:r>
+      <w:r>
+        <w:rPr>
+          <w:b/>
+          <w:lang w:val="ro-RO"/>
+        </w:rPr>
+        <w:t>Hoan</w:t>
+      </w:r>
+      <w:r>
+        <w:rPr>
+          <w:b/>
+          <w:lang w:val="ro-RO"/>
+        </w:rPr>
+        <w:t>ăș</w:t>
       </w:r>
     </w:p>
     <w:p>
@@ -14927,10 +14962,7 @@
         <w:t xml:space="preserve"> ( </w:t>
       </w:r>
       <w:r>
-        <w:t>Polski Indeks Jakości Powietrza</w:t>
-      </w:r>
-      <w:r>
-        <w:t xml:space="preserve"> ) </w:t>
+        <w:t xml:space="preserve">Polski Indeks Jakości Powietrza ) </w:t>
       </w:r>
     </w:p>
     <w:p>
@@ -19483,7 +19515,7 @@
         <w:rPr>
           <w:noProof/>
         </w:rPr>
-        <w:t>Analiză, proiectare, implementare</w:t>
+        <w:t>Reguli de formatare</w:t>
       </w:r>
     </w:fldSimple>
   </w:p>
@@ -22255,6 +22287,7 @@
     <w:rsid w:val="008B0A08"/>
     <w:rsid w:val="0096109B"/>
     <w:rsid w:val="00970443"/>
+    <w:rsid w:val="00B56C58"/>
     <w:rsid w:val="00B96A94"/>
     <w:rsid w:val="00BF7642"/>
     <w:rsid w:val="00C67855"/>

</xml_diff>